<commit_message>
Finalisation de l'enregistrement avec les options de modification
</commit_message>
<xml_diff>
--- a/fiche technique 170824 ICOPE.docx
+++ b/fiche technique 170824 ICOPE.docx
@@ -21526,7 +21526,7 @@
       <w:docPartObj>
         <w:docPartGallery w:val="AutoText"/>
       </w:docPartObj>
-      <w:id w:val="1166213769"/>
+      <w:id w:val="635269923"/>
     </w:sdtPr>
     <w:sdtContent>
       <w:p>
@@ -21549,7 +21549,7 @@
         </w:r>
         <w:r>
           <w:rPr/>
-          <w:t>9</w:t>
+          <w:t>3</w:t>
         </w:r>
         <w:r>
           <w:rPr/>
@@ -21568,7 +21568,7 @@
       <w:docPartObj>
         <w:docPartGallery w:val="AutoText"/>
       </w:docPartObj>
-      <w:id w:val="1264328324"/>
+      <w:id w:val="2105440730"/>
     </w:sdtPr>
     <w:sdtContent>
       <w:p>

</xml_diff>